<commit_message>
Completed iRODS integration section
</commit_message>
<xml_diff>
--- a/doc/guides/HPC_System_Integration_Developer_Guide.docx
+++ b/doc/guides/HPC_System_Integration_Developer_Guide.docx
@@ -820,6 +820,8 @@
         <w:t>TABLE OF CONTENTS</w:t>
       </w:r>
     </w:p>
+    <w:bookmarkStart w:id="2" w:name="_GoBack"/>
+    <w:bookmarkEnd w:id="2"/>
     <w:p>
       <w:pPr>
         <w:pStyle w:val="TOC1"/>
@@ -880,7 +882,7 @@
         <w:fldChar w:fldCharType="begin"/>
       </w:r>
       <w:r>
-        <w:instrText xml:space="preserve"> PAGEREF _Toc357080929 \h </w:instrText>
+        <w:instrText xml:space="preserve"> PAGEREF _Toc357096258 \h </w:instrText>
       </w:r>
       <w:r>
         <w:fldChar w:fldCharType="separate"/>
@@ -923,7 +925,7 @@
         <w:fldChar w:fldCharType="begin"/>
       </w:r>
       <w:r>
-        <w:instrText xml:space="preserve"> PAGEREF _Toc357080930 \h </w:instrText>
+        <w:instrText xml:space="preserve"> PAGEREF _Toc357096259 \h </w:instrText>
       </w:r>
       <w:r>
         <w:fldChar w:fldCharType="separate"/>
@@ -972,7 +974,7 @@
         <w:fldChar w:fldCharType="begin"/>
       </w:r>
       <w:r>
-        <w:instrText xml:space="preserve"> PAGEREF _Toc357080931 \h </w:instrText>
+        <w:instrText xml:space="preserve"> PAGEREF _Toc357096260 \h </w:instrText>
       </w:r>
       <w:r>
         <w:fldChar w:fldCharType="separate"/>
@@ -1018,7 +1020,7 @@
         <w:fldChar w:fldCharType="begin"/>
       </w:r>
       <w:r>
-        <w:instrText xml:space="preserve"> PAGEREF _Toc357080932 \h </w:instrText>
+        <w:instrText xml:space="preserve"> PAGEREF _Toc357096261 \h </w:instrText>
       </w:r>
       <w:r>
         <w:fldChar w:fldCharType="separate"/>
@@ -1064,7 +1066,7 @@
         <w:fldChar w:fldCharType="begin"/>
       </w:r>
       <w:r>
-        <w:instrText xml:space="preserve"> PAGEREF _Toc357080933 \h </w:instrText>
+        <w:instrText xml:space="preserve"> PAGEREF _Toc357096262 \h </w:instrText>
       </w:r>
       <w:r>
         <w:fldChar w:fldCharType="separate"/>
@@ -1118,7 +1120,7 @@
         <w:fldChar w:fldCharType="begin"/>
       </w:r>
       <w:r>
-        <w:instrText xml:space="preserve"> PAGEREF _Toc357080934 \h </w:instrText>
+        <w:instrText xml:space="preserve"> PAGEREF _Toc357096263 \h </w:instrText>
       </w:r>
       <w:r>
         <w:fldChar w:fldCharType="separate"/>
@@ -1161,7 +1163,7 @@
         <w:fldChar w:fldCharType="begin"/>
       </w:r>
       <w:r>
-        <w:instrText xml:space="preserve"> PAGEREF _Toc357080935 \h </w:instrText>
+        <w:instrText xml:space="preserve"> PAGEREF _Toc357096264 \h </w:instrText>
       </w:r>
       <w:r>
         <w:fldChar w:fldCharType="separate"/>
@@ -1204,13 +1206,13 @@
         <w:fldChar w:fldCharType="begin"/>
       </w:r>
       <w:r>
-        <w:instrText xml:space="preserve"> PAGEREF _Toc357080936 \h </w:instrText>
+        <w:instrText xml:space="preserve"> PAGEREF _Toc357096265 \h </w:instrText>
       </w:r>
       <w:r>
         <w:fldChar w:fldCharType="separate"/>
       </w:r>
       <w:r>
-        <w:t>7</w:t>
+        <w:t>8</w:t>
       </w:r>
       <w:r>
         <w:fldChar w:fldCharType="end"/>
@@ -1258,13 +1260,13 @@
         <w:fldChar w:fldCharType="begin"/>
       </w:r>
       <w:r>
-        <w:instrText xml:space="preserve"> PAGEREF _Toc357080937 \h </w:instrText>
+        <w:instrText xml:space="preserve"> PAGEREF _Toc357096266 \h </w:instrText>
       </w:r>
       <w:r>
         <w:fldChar w:fldCharType="separate"/>
       </w:r>
       <w:r>
-        <w:t>9</w:t>
+        <w:t>10</w:t>
       </w:r>
       <w:r>
         <w:fldChar w:fldCharType="end"/>
@@ -1312,13 +1314,13 @@
         <w:fldChar w:fldCharType="begin"/>
       </w:r>
       <w:r>
-        <w:instrText xml:space="preserve"> PAGEREF _Toc357080938 \h </w:instrText>
+        <w:instrText xml:space="preserve"> PAGEREF _Toc357096267 \h </w:instrText>
       </w:r>
       <w:r>
         <w:fldChar w:fldCharType="separate"/>
       </w:r>
       <w:r>
-        <w:t>10</w:t>
+        <w:t>11</w:t>
       </w:r>
       <w:r>
         <w:fldChar w:fldCharType="end"/>
@@ -1363,48 +1365,48 @@
       <w:pPr>
         <w:pStyle w:val="Heading1"/>
       </w:pPr>
-      <w:bookmarkStart w:id="2" w:name="_Toc523878297"/>
-      <w:bookmarkStart w:id="3" w:name="_Toc436203377"/>
-      <w:bookmarkStart w:id="4" w:name="_Toc452813577"/>
+      <w:bookmarkStart w:id="3" w:name="_Toc523878297"/>
+      <w:bookmarkStart w:id="4" w:name="_Toc436203377"/>
+      <w:bookmarkStart w:id="5" w:name="_Toc452813577"/>
       <w:bookmarkEnd w:id="0"/>
       <w:r>
         <w:br w:type="page"/>
       </w:r>
       <w:bookmarkEnd w:id="1"/>
-      <w:bookmarkEnd w:id="2"/>
       <w:bookmarkEnd w:id="3"/>
       <w:bookmarkEnd w:id="4"/>
+      <w:bookmarkEnd w:id="5"/>
       <w:r>
         <w:lastRenderedPageBreak/>
         <w:t xml:space="preserve"> </w:t>
       </w:r>
-      <w:bookmarkStart w:id="5" w:name="_Toc180482593"/>
-      <w:bookmarkStart w:id="6" w:name="_Toc197060746"/>
-      <w:bookmarkStart w:id="7" w:name="_Toc106079533"/>
-      <w:bookmarkStart w:id="8" w:name="_Toc357080929"/>
+      <w:bookmarkStart w:id="6" w:name="_Toc180482593"/>
+      <w:bookmarkStart w:id="7" w:name="_Toc197060746"/>
+      <w:bookmarkStart w:id="8" w:name="_Toc106079533"/>
+      <w:bookmarkStart w:id="9" w:name="_Toc357096258"/>
       <w:r>
         <w:t>Introduction</w:t>
       </w:r>
-      <w:bookmarkEnd w:id="5"/>
       <w:bookmarkEnd w:id="6"/>
-      <w:bookmarkEnd w:id="8"/>
+      <w:bookmarkEnd w:id="7"/>
+      <w:bookmarkEnd w:id="9"/>
     </w:p>
     <w:p>
       <w:pPr>
         <w:pStyle w:val="Heading2"/>
       </w:pPr>
-      <w:bookmarkStart w:id="9" w:name="_Toc456598587"/>
-      <w:bookmarkStart w:id="10" w:name="_Toc456600918"/>
-      <w:bookmarkStart w:id="11" w:name="_Toc494193640"/>
-      <w:bookmarkStart w:id="12" w:name="_Toc180482594"/>
-      <w:bookmarkStart w:id="13" w:name="_Toc197060747"/>
-      <w:bookmarkStart w:id="14" w:name="_Toc357080930"/>
+      <w:bookmarkStart w:id="10" w:name="_Toc456598587"/>
+      <w:bookmarkStart w:id="11" w:name="_Toc456600918"/>
+      <w:bookmarkStart w:id="12" w:name="_Toc494193640"/>
+      <w:bookmarkStart w:id="13" w:name="_Toc180482594"/>
+      <w:bookmarkStart w:id="14" w:name="_Toc197060747"/>
+      <w:bookmarkStart w:id="15" w:name="_Toc357096259"/>
       <w:r>
         <w:t>P</w:t>
       </w:r>
-      <w:bookmarkEnd w:id="9"/>
       <w:bookmarkEnd w:id="10"/>
       <w:bookmarkEnd w:id="11"/>
+      <w:bookmarkEnd w:id="12"/>
       <w:r>
         <w:t>urpose of T</w:t>
       </w:r>
@@ -1414,9 +1416,9 @@
       <w:r>
         <w:t xml:space="preserve"> Document</w:t>
       </w:r>
-      <w:bookmarkEnd w:id="12"/>
       <w:bookmarkEnd w:id="13"/>
       <w:bookmarkEnd w:id="14"/>
+      <w:bookmarkEnd w:id="15"/>
     </w:p>
     <w:p>
       <w:pPr>
@@ -1427,8 +1429,8 @@
           <w:rFonts w:ascii="Arial" w:hAnsi="Arial" w:cs="Arial"/>
         </w:rPr>
       </w:pPr>
-      <w:bookmarkStart w:id="15" w:name="OLE_LINK1"/>
-      <w:bookmarkStart w:id="16" w:name="OLE_LINK2"/>
+      <w:bookmarkStart w:id="16" w:name="OLE_LINK1"/>
+      <w:bookmarkStart w:id="17" w:name="OLE_LINK2"/>
       <w:r>
         <w:rPr>
           <w:rFonts w:ascii="Arial" w:hAnsi="Arial" w:cs="Arial"/>
@@ -1497,14 +1499,14 @@
           <w:iCs/>
         </w:rPr>
       </w:pPr>
-      <w:bookmarkStart w:id="17" w:name="_Toc357080931"/>
+      <w:bookmarkStart w:id="18" w:name="_Toc357096260"/>
       <w:r>
         <w:rPr>
           <w:iCs/>
         </w:rPr>
         <w:t>Integrated Systems</w:t>
       </w:r>
-      <w:bookmarkEnd w:id="17"/>
+      <w:bookmarkEnd w:id="18"/>
     </w:p>
     <w:p>
       <w:pPr>
@@ -2017,11 +2019,11 @@
           <w:iCs/>
         </w:rPr>
       </w:pPr>
-      <w:bookmarkStart w:id="18" w:name="_Toc357080932"/>
+      <w:bookmarkStart w:id="19" w:name="_Toc357096261"/>
       <w:r>
         <w:t>HPC DM API Server Architecture</w:t>
       </w:r>
-      <w:bookmarkEnd w:id="18"/>
+      <w:bookmarkEnd w:id="19"/>
     </w:p>
     <w:p>
       <w:pPr>
@@ -2168,9 +2170,9 @@
         </w:rPr>
       </w:pPr>
     </w:p>
-    <w:bookmarkEnd w:id="15"/>
     <w:bookmarkEnd w:id="16"/>
-    <w:bookmarkEnd w:id="7"/>
+    <w:bookmarkEnd w:id="17"/>
+    <w:bookmarkEnd w:id="8"/>
     <w:p>
       <w:pPr>
         <w:pStyle w:val="BodyLevel1"/>
@@ -2244,12 +2246,12 @@
           <w:iCs/>
         </w:rPr>
       </w:pPr>
-      <w:bookmarkStart w:id="19" w:name="_Toc357080933"/>
+      <w:bookmarkStart w:id="20" w:name="_Toc357096262"/>
       <w:r>
         <w:lastRenderedPageBreak/>
         <w:t>Code Organization</w:t>
       </w:r>
-      <w:bookmarkEnd w:id="19"/>
+      <w:bookmarkEnd w:id="20"/>
     </w:p>
     <w:p>
       <w:pPr>
@@ -2826,22 +2828,22 @@
           <w:iCs/>
         </w:rPr>
       </w:pPr>
-      <w:bookmarkStart w:id="20" w:name="_Toc357080934"/>
+      <w:bookmarkStart w:id="21" w:name="_Toc357096263"/>
       <w:r>
         <w:lastRenderedPageBreak/>
         <w:t>iRODS Integration</w:t>
       </w:r>
-      <w:bookmarkEnd w:id="20"/>
+      <w:bookmarkEnd w:id="21"/>
     </w:p>
     <w:p>
       <w:pPr>
         <w:pStyle w:val="Heading2"/>
       </w:pPr>
-      <w:bookmarkStart w:id="21" w:name="_Toc357080935"/>
+      <w:bookmarkStart w:id="22" w:name="_Toc357096264"/>
       <w:r>
         <w:t>Jargon API Integration Points</w:t>
       </w:r>
-      <w:bookmarkEnd w:id="21"/>
+      <w:bookmarkEnd w:id="22"/>
     </w:p>
     <w:p>
       <w:pPr>
@@ -6409,14 +6411,14 @@
       <w:pPr>
         <w:pStyle w:val="Heading2"/>
       </w:pPr>
-      <w:bookmarkStart w:id="22" w:name="_Toc357080936"/>
+      <w:bookmarkStart w:id="23" w:name="_Toc357096265"/>
       <w:r>
         <w:t>Materialized Views</w:t>
       </w:r>
       <w:r>
         <w:t xml:space="preserve"> Integration Points</w:t>
       </w:r>
-      <w:bookmarkEnd w:id="22"/>
+      <w:bookmarkEnd w:id="23"/>
     </w:p>
     <w:p>
       <w:pPr>
@@ -6534,6 +6536,8 @@
               <w:jc w:val="left"/>
               <w:rPr>
                 <w:rFonts w:ascii="Arial" w:hAnsi="Arial"/>
+                <w:sz w:val="22"/>
+                <w:szCs w:val="22"/>
               </w:rPr>
             </w:pPr>
             <w:proofErr w:type="spellStart"/>
@@ -6541,6 +6545,8 @@
             <w:r>
               <w:rPr>
                 <w:rFonts w:ascii="Arial" w:hAnsi="Arial"/>
+                <w:sz w:val="22"/>
+                <w:szCs w:val="22"/>
               </w:rPr>
               <w:t>r</w:t>
             </w:r>
@@ -6548,6 +6554,8 @@
             <w:r>
               <w:rPr>
                 <w:rFonts w:ascii="Arial" w:hAnsi="Arial"/>
+                <w:sz w:val="22"/>
+                <w:szCs w:val="22"/>
               </w:rPr>
               <w:t>_coll_hierarchy_matamap</w:t>
             </w:r>
@@ -6565,6 +6573,8 @@
               <w:jc w:val="left"/>
               <w:rPr>
                 <w:rFonts w:ascii="Arial" w:hAnsi="Arial"/>
+                <w:sz w:val="22"/>
+                <w:szCs w:val="22"/>
               </w:rPr>
             </w:pPr>
             <w:proofErr w:type="spellStart"/>
@@ -6572,6 +6582,8 @@
             <w:r>
               <w:rPr>
                 <w:rFonts w:ascii="Arial" w:hAnsi="Arial"/>
+                <w:sz w:val="22"/>
+                <w:szCs w:val="22"/>
               </w:rPr>
               <w:t>r</w:t>
             </w:r>
@@ -6579,6 +6591,8 @@
             <w:r>
               <w:rPr>
                 <w:rFonts w:ascii="Arial" w:hAnsi="Arial"/>
+                <w:sz w:val="22"/>
+                <w:szCs w:val="22"/>
               </w:rPr>
               <w:t>_coll_main</w:t>
             </w:r>
@@ -6591,6 +6605,8 @@
               <w:jc w:val="left"/>
               <w:rPr>
                 <w:rFonts w:ascii="Arial" w:hAnsi="Arial"/>
+                <w:sz w:val="22"/>
+                <w:szCs w:val="22"/>
               </w:rPr>
             </w:pPr>
             <w:proofErr w:type="spellStart"/>
@@ -6598,6 +6614,8 @@
             <w:r>
               <w:rPr>
                 <w:rFonts w:ascii="Arial" w:hAnsi="Arial"/>
+                <w:sz w:val="22"/>
+                <w:szCs w:val="22"/>
               </w:rPr>
               <w:t>r</w:t>
             </w:r>
@@ -6605,6 +6623,8 @@
             <w:r>
               <w:rPr>
                 <w:rFonts w:ascii="Arial" w:hAnsi="Arial"/>
+                <w:sz w:val="22"/>
+                <w:szCs w:val="22"/>
               </w:rPr>
               <w:t>_objt_metamap</w:t>
             </w:r>
@@ -6624,6 +6644,8 @@
               <w:jc w:val="left"/>
               <w:rPr>
                 <w:rFonts w:ascii="Arial" w:hAnsi="Arial"/>
+                <w:sz w:val="22"/>
+                <w:szCs w:val="22"/>
               </w:rPr>
             </w:pPr>
             <w:proofErr w:type="spellStart"/>
@@ -6631,6 +6653,8 @@
             <w:r>
               <w:rPr>
                 <w:rFonts w:ascii="Arial" w:hAnsi="Arial"/>
+                <w:sz w:val="22"/>
+                <w:szCs w:val="22"/>
               </w:rPr>
               <w:t>r</w:t>
             </w:r>
@@ -6638,6 +6662,8 @@
             <w:r>
               <w:rPr>
                 <w:rFonts w:ascii="Arial" w:hAnsi="Arial"/>
+                <w:sz w:val="22"/>
+                <w:szCs w:val="22"/>
               </w:rPr>
               <w:t>_coll_hierarchy_metamain</w:t>
             </w:r>
@@ -6655,6 +6681,8 @@
               <w:jc w:val="left"/>
               <w:rPr>
                 <w:rFonts w:ascii="Arial" w:hAnsi="Arial"/>
+                <w:sz w:val="22"/>
+                <w:szCs w:val="22"/>
               </w:rPr>
             </w:pPr>
             <w:proofErr w:type="spellStart"/>
@@ -6662,6 +6690,8 @@
             <w:r>
               <w:rPr>
                 <w:rFonts w:ascii="Arial" w:hAnsi="Arial"/>
+                <w:sz w:val="22"/>
+                <w:szCs w:val="22"/>
               </w:rPr>
               <w:t>r</w:t>
             </w:r>
@@ -6669,9 +6699,12 @@
             <w:r>
               <w:rPr>
                 <w:rFonts w:ascii="Arial" w:hAnsi="Arial"/>
+                <w:sz w:val="22"/>
+                <w:szCs w:val="22"/>
               </w:rPr>
               <w:t>_coll_hierarchy_metamap</w:t>
             </w:r>
+            <w:proofErr w:type="spellEnd"/>
           </w:p>
           <w:p>
             <w:pPr>
@@ -6680,12 +6713,17 @@
               <w:jc w:val="left"/>
               <w:rPr>
                 <w:rFonts w:ascii="Arial" w:hAnsi="Arial"/>
+                <w:sz w:val="22"/>
+                <w:szCs w:val="22"/>
               </w:rPr>
             </w:pPr>
+            <w:proofErr w:type="spellStart"/>
             <w:proofErr w:type="gramStart"/>
             <w:r>
               <w:rPr>
                 <w:rFonts w:ascii="Arial" w:hAnsi="Arial"/>
+                <w:sz w:val="22"/>
+                <w:szCs w:val="22"/>
               </w:rPr>
               <w:t>r</w:t>
             </w:r>
@@ -6693,15 +6731,20 @@
             <w:r>
               <w:rPr>
                 <w:rFonts w:ascii="Arial" w:hAnsi="Arial"/>
+                <w:sz w:val="22"/>
+                <w:szCs w:val="22"/>
               </w:rPr>
               <w:t>_meta_mai</w:t>
             </w:r>
             <w:r>
               <w:rPr>
                 <w:rFonts w:ascii="Arial" w:hAnsi="Arial"/>
+                <w:sz w:val="22"/>
+                <w:szCs w:val="22"/>
               </w:rPr>
               <w:t>n</w:t>
             </w:r>
+            <w:proofErr w:type="spellEnd"/>
           </w:p>
           <w:p>
             <w:pPr>
@@ -6710,12 +6753,17 @@
               <w:jc w:val="left"/>
               <w:rPr>
                 <w:rFonts w:ascii="Arial" w:hAnsi="Arial"/>
+                <w:sz w:val="22"/>
+                <w:szCs w:val="22"/>
               </w:rPr>
             </w:pPr>
+            <w:proofErr w:type="spellStart"/>
             <w:proofErr w:type="gramStart"/>
             <w:r>
               <w:rPr>
                 <w:rFonts w:ascii="Arial" w:hAnsi="Arial"/>
+                <w:sz w:val="22"/>
+                <w:szCs w:val="22"/>
               </w:rPr>
               <w:t>r</w:t>
             </w:r>
@@ -6723,6 +6771,8 @@
             <w:r>
               <w:rPr>
                 <w:rFonts w:ascii="Arial" w:hAnsi="Arial"/>
+                <w:sz w:val="22"/>
+                <w:szCs w:val="22"/>
               </w:rPr>
               <w:t>_objt_metamap</w:t>
             </w:r>
@@ -6742,6 +6792,8 @@
               <w:jc w:val="left"/>
               <w:rPr>
                 <w:rFonts w:ascii="Arial" w:hAnsi="Arial"/>
+                <w:sz w:val="22"/>
+                <w:szCs w:val="22"/>
               </w:rPr>
             </w:pPr>
             <w:proofErr w:type="spellStart"/>
@@ -6749,6 +6801,8 @@
             <w:r>
               <w:rPr>
                 <w:rFonts w:ascii="Arial" w:hAnsi="Arial"/>
+                <w:sz w:val="22"/>
+                <w:szCs w:val="22"/>
               </w:rPr>
               <w:t>r</w:t>
             </w:r>
@@ -6756,6 +6810,8 @@
             <w:r>
               <w:rPr>
                 <w:rFonts w:ascii="Arial" w:hAnsi="Arial"/>
+                <w:sz w:val="22"/>
+                <w:szCs w:val="22"/>
               </w:rPr>
               <w:t>_coll_hierarchy_meta_attr_name</w:t>
             </w:r>
@@ -6773,6 +6829,8 @@
               <w:jc w:val="left"/>
               <w:rPr>
                 <w:rFonts w:ascii="Arial" w:hAnsi="Arial"/>
+                <w:sz w:val="22"/>
+                <w:szCs w:val="22"/>
               </w:rPr>
             </w:pPr>
             <w:proofErr w:type="spellStart"/>
@@ -6780,6 +6838,8 @@
             <w:r>
               <w:rPr>
                 <w:rFonts w:ascii="Arial" w:hAnsi="Arial"/>
+                <w:sz w:val="22"/>
+                <w:szCs w:val="22"/>
               </w:rPr>
               <w:t>r</w:t>
             </w:r>
@@ -6787,6 +6847,8 @@
             <w:r>
               <w:rPr>
                 <w:rFonts w:ascii="Arial" w:hAnsi="Arial"/>
+                <w:sz w:val="22"/>
+                <w:szCs w:val="22"/>
               </w:rPr>
               <w:t>_coll_hierarchy_metamap</w:t>
             </w:r>
@@ -6806,6 +6868,8 @@
               <w:jc w:val="left"/>
               <w:rPr>
                 <w:rFonts w:ascii="Arial" w:hAnsi="Arial"/>
+                <w:sz w:val="22"/>
+                <w:szCs w:val="22"/>
               </w:rPr>
             </w:pPr>
             <w:proofErr w:type="spellStart"/>
@@ -6813,6 +6877,8 @@
             <w:r>
               <w:rPr>
                 <w:rFonts w:ascii="Arial" w:hAnsi="Arial"/>
+                <w:sz w:val="22"/>
+                <w:szCs w:val="22"/>
               </w:rPr>
               <w:t>r</w:t>
             </w:r>
@@ -6820,6 +6886,8 @@
             <w:r>
               <w:rPr>
                 <w:rFonts w:ascii="Arial" w:hAnsi="Arial"/>
+                <w:sz w:val="22"/>
+                <w:szCs w:val="22"/>
               </w:rPr>
               <w:t>_data_hierarchy_matamap</w:t>
             </w:r>
@@ -6837,6 +6905,8 @@
               <w:jc w:val="left"/>
               <w:rPr>
                 <w:rFonts w:ascii="Arial" w:hAnsi="Arial"/>
+                <w:sz w:val="22"/>
+                <w:szCs w:val="22"/>
               </w:rPr>
             </w:pPr>
             <w:proofErr w:type="spellStart"/>
@@ -6844,6 +6914,8 @@
             <w:r>
               <w:rPr>
                 <w:rFonts w:ascii="Arial" w:hAnsi="Arial"/>
+                <w:sz w:val="22"/>
+                <w:szCs w:val="22"/>
               </w:rPr>
               <w:t>r</w:t>
             </w:r>
@@ -6851,9 +6923,12 @@
             <w:r>
               <w:rPr>
                 <w:rFonts w:ascii="Arial" w:hAnsi="Arial"/>
+                <w:sz w:val="22"/>
+                <w:szCs w:val="22"/>
               </w:rPr>
               <w:t>_data_main</w:t>
             </w:r>
+            <w:proofErr w:type="spellEnd"/>
           </w:p>
           <w:p>
             <w:pPr>
@@ -6862,12 +6937,17 @@
               <w:jc w:val="left"/>
               <w:rPr>
                 <w:rFonts w:ascii="Arial" w:hAnsi="Arial"/>
+                <w:sz w:val="22"/>
+                <w:szCs w:val="22"/>
               </w:rPr>
             </w:pPr>
+            <w:proofErr w:type="spellStart"/>
             <w:proofErr w:type="gramStart"/>
             <w:r>
               <w:rPr>
                 <w:rFonts w:ascii="Arial" w:hAnsi="Arial"/>
+                <w:sz w:val="22"/>
+                <w:szCs w:val="22"/>
               </w:rPr>
               <w:t>r</w:t>
             </w:r>
@@ -6875,6 +6955,8 @@
             <w:r>
               <w:rPr>
                 <w:rFonts w:ascii="Arial" w:hAnsi="Arial"/>
+                <w:sz w:val="22"/>
+                <w:szCs w:val="22"/>
               </w:rPr>
               <w:t>_objt_metamap</w:t>
             </w:r>
@@ -6894,6 +6976,8 @@
               <w:jc w:val="left"/>
               <w:rPr>
                 <w:rFonts w:ascii="Arial" w:hAnsi="Arial"/>
+                <w:sz w:val="22"/>
+                <w:szCs w:val="22"/>
               </w:rPr>
             </w:pPr>
             <w:proofErr w:type="spellStart"/>
@@ -6901,6 +6985,8 @@
             <w:r>
               <w:rPr>
                 <w:rFonts w:ascii="Arial" w:hAnsi="Arial"/>
+                <w:sz w:val="22"/>
+                <w:szCs w:val="22"/>
               </w:rPr>
               <w:t>r</w:t>
             </w:r>
@@ -6908,6 +6994,8 @@
             <w:r>
               <w:rPr>
                 <w:rFonts w:ascii="Arial" w:hAnsi="Arial"/>
+                <w:sz w:val="22"/>
+                <w:szCs w:val="22"/>
               </w:rPr>
               <w:t>_data_hierarchy_metamain</w:t>
             </w:r>
@@ -6925,6 +7013,8 @@
               <w:jc w:val="left"/>
               <w:rPr>
                 <w:rFonts w:ascii="Arial" w:hAnsi="Arial"/>
+                <w:sz w:val="22"/>
+                <w:szCs w:val="22"/>
               </w:rPr>
             </w:pPr>
             <w:proofErr w:type="spellStart"/>
@@ -6932,6 +7022,8 @@
             <w:r>
               <w:rPr>
                 <w:rFonts w:ascii="Arial" w:hAnsi="Arial"/>
+                <w:sz w:val="22"/>
+                <w:szCs w:val="22"/>
               </w:rPr>
               <w:t>r</w:t>
             </w:r>
@@ -6939,9 +7031,12 @@
             <w:r>
               <w:rPr>
                 <w:rFonts w:ascii="Arial" w:hAnsi="Arial"/>
+                <w:sz w:val="22"/>
+                <w:szCs w:val="22"/>
               </w:rPr>
               <w:t>_data_hierarchy_metamap</w:t>
             </w:r>
+            <w:proofErr w:type="spellEnd"/>
           </w:p>
           <w:p>
             <w:pPr>
@@ -6950,12 +7045,17 @@
               <w:jc w:val="left"/>
               <w:rPr>
                 <w:rFonts w:ascii="Arial" w:hAnsi="Arial"/>
+                <w:sz w:val="22"/>
+                <w:szCs w:val="22"/>
               </w:rPr>
             </w:pPr>
+            <w:proofErr w:type="spellStart"/>
             <w:proofErr w:type="gramStart"/>
             <w:r>
               <w:rPr>
                 <w:rFonts w:ascii="Arial" w:hAnsi="Arial"/>
+                <w:sz w:val="22"/>
+                <w:szCs w:val="22"/>
               </w:rPr>
               <w:t>r</w:t>
             </w:r>
@@ -6963,9 +7063,12 @@
             <w:r>
               <w:rPr>
                 <w:rFonts w:ascii="Arial" w:hAnsi="Arial"/>
+                <w:sz w:val="22"/>
+                <w:szCs w:val="22"/>
               </w:rPr>
               <w:t>_meta_main</w:t>
             </w:r>
+            <w:proofErr w:type="spellEnd"/>
           </w:p>
           <w:p>
             <w:pPr>
@@ -6974,12 +7077,17 @@
               <w:jc w:val="left"/>
               <w:rPr>
                 <w:rFonts w:ascii="Arial" w:hAnsi="Arial"/>
+                <w:sz w:val="22"/>
+                <w:szCs w:val="22"/>
               </w:rPr>
             </w:pPr>
+            <w:proofErr w:type="spellStart"/>
             <w:proofErr w:type="gramStart"/>
             <w:r>
               <w:rPr>
                 <w:rFonts w:ascii="Arial" w:hAnsi="Arial"/>
+                <w:sz w:val="22"/>
+                <w:szCs w:val="22"/>
               </w:rPr>
               <w:t>r</w:t>
             </w:r>
@@ -6987,6 +7095,8 @@
             <w:r>
               <w:rPr>
                 <w:rFonts w:ascii="Arial" w:hAnsi="Arial"/>
+                <w:sz w:val="22"/>
+                <w:szCs w:val="22"/>
               </w:rPr>
               <w:t>_objt_metamap</w:t>
             </w:r>
@@ -7006,6 +7116,8 @@
               <w:jc w:val="left"/>
               <w:rPr>
                 <w:rFonts w:ascii="Arial" w:hAnsi="Arial"/>
+                <w:sz w:val="22"/>
+                <w:szCs w:val="22"/>
               </w:rPr>
             </w:pPr>
             <w:proofErr w:type="spellStart"/>
@@ -7013,6 +7125,8 @@
             <w:r>
               <w:rPr>
                 <w:rFonts w:ascii="Arial" w:hAnsi="Arial"/>
+                <w:sz w:val="22"/>
+                <w:szCs w:val="22"/>
               </w:rPr>
               <w:t>r</w:t>
             </w:r>
@@ -7020,6 +7134,8 @@
             <w:r>
               <w:rPr>
                 <w:rFonts w:ascii="Arial" w:hAnsi="Arial"/>
+                <w:sz w:val="22"/>
+                <w:szCs w:val="22"/>
               </w:rPr>
               <w:t>_data_hierarchy_meta_attr_name</w:t>
             </w:r>
@@ -7037,6 +7153,8 @@
               <w:jc w:val="left"/>
               <w:rPr>
                 <w:rFonts w:ascii="Arial" w:hAnsi="Arial"/>
+                <w:sz w:val="22"/>
+                <w:szCs w:val="22"/>
               </w:rPr>
             </w:pPr>
             <w:proofErr w:type="spellStart"/>
@@ -7044,6 +7162,8 @@
             <w:r>
               <w:rPr>
                 <w:rFonts w:ascii="Arial" w:hAnsi="Arial"/>
+                <w:sz w:val="22"/>
+                <w:szCs w:val="22"/>
               </w:rPr>
               <w:t>r</w:t>
             </w:r>
@@ -7051,6 +7171,8 @@
             <w:r>
               <w:rPr>
                 <w:rFonts w:ascii="Arial" w:hAnsi="Arial"/>
+                <w:sz w:val="22"/>
+                <w:szCs w:val="22"/>
               </w:rPr>
               <w:t>_data_hierarchy_metamap</w:t>
             </w:r>
@@ -7407,15 +7529,7 @@
                 <w:sz w:val="22"/>
                 <w:szCs w:val="22"/>
               </w:rPr>
-              <w:t>getDataObject</w:t>
-            </w:r>
-            <w:r>
-              <w:rPr>
-                <w:rFonts w:ascii="Arial" w:hAnsi="Arial"/>
-                <w:sz w:val="22"/>
-                <w:szCs w:val="22"/>
-              </w:rPr>
-              <w:t>Paths</w:t>
+              <w:t>getDataObjectPaths</w:t>
             </w:r>
             <w:proofErr w:type="spellEnd"/>
             <w:proofErr w:type="gramEnd"/>
@@ -7439,15 +7553,7 @@
                 <w:sz w:val="22"/>
                 <w:szCs w:val="22"/>
               </w:rPr>
-              <w:t>getDataObject</w:t>
-            </w:r>
-            <w:r>
-              <w:rPr>
-                <w:rFonts w:ascii="Arial" w:hAnsi="Arial"/>
-                <w:sz w:val="22"/>
-                <w:szCs w:val="22"/>
-              </w:rPr>
-              <w:t>Count</w:t>
+              <w:t>getDataObjectCount</w:t>
             </w:r>
             <w:proofErr w:type="spellEnd"/>
             <w:proofErr w:type="gramEnd"/>
@@ -7485,23 +7591,7 @@
                 <w:sz w:val="22"/>
                 <w:szCs w:val="22"/>
               </w:rPr>
-              <w:t>_</w:t>
-            </w:r>
-            <w:r>
-              <w:rPr>
-                <w:rFonts w:ascii="Arial" w:hAnsi="Arial"/>
-                <w:sz w:val="22"/>
-                <w:szCs w:val="22"/>
-              </w:rPr>
-              <w:t>data</w:t>
-            </w:r>
-            <w:r>
-              <w:rPr>
-                <w:rFonts w:ascii="Arial" w:hAnsi="Arial"/>
-                <w:sz w:val="22"/>
-                <w:szCs w:val="22"/>
-              </w:rPr>
-              <w:t>_hierarchy_meta_main</w:t>
+              <w:t>_data_hierarchy_meta_main</w:t>
             </w:r>
             <w:proofErr w:type="spellEnd"/>
           </w:p>
@@ -7695,15 +7785,7 @@
                 <w:sz w:val="22"/>
                 <w:szCs w:val="22"/>
               </w:rPr>
-              <w:t>getDataObject</w:t>
-            </w:r>
-            <w:r>
-              <w:rPr>
-                <w:rFonts w:ascii="Arial" w:hAnsi="Arial"/>
-                <w:sz w:val="22"/>
-                <w:szCs w:val="22"/>
-              </w:rPr>
-              <w:t>Metadata</w:t>
+              <w:t>getDataObjectMetadata</w:t>
             </w:r>
             <w:proofErr w:type="spellEnd"/>
             <w:proofErr w:type="gramEnd"/>
@@ -7741,15 +7823,7 @@
                 <w:sz w:val="22"/>
                 <w:szCs w:val="22"/>
               </w:rPr>
-              <w:t>_data</w:t>
-            </w:r>
-            <w:r>
-              <w:rPr>
-                <w:rFonts w:ascii="Arial" w:hAnsi="Arial"/>
-                <w:sz w:val="22"/>
-                <w:szCs w:val="22"/>
-              </w:rPr>
-              <w:t>_hierarchy_meta_main</w:t>
+              <w:t>_data_hierarchy_meta_main</w:t>
             </w:r>
             <w:proofErr w:type="spellEnd"/>
           </w:p>
@@ -7955,15 +8029,7 @@
                 <w:sz w:val="22"/>
                 <w:szCs w:val="22"/>
               </w:rPr>
-              <w:t>getDataObject</w:t>
-            </w:r>
-            <w:r>
-              <w:rPr>
-                <w:rFonts w:ascii="Arial" w:hAnsi="Arial"/>
-                <w:sz w:val="22"/>
-                <w:szCs w:val="22"/>
-              </w:rPr>
-              <w:t>MetadataAttributes</w:t>
+              <w:t>getDataObjectMetadataAttributes</w:t>
             </w:r>
             <w:proofErr w:type="spellEnd"/>
             <w:proofErr w:type="gramEnd"/>
@@ -8013,15 +8079,7 @@
                 <w:sz w:val="22"/>
                 <w:szCs w:val="22"/>
               </w:rPr>
-              <w:t>_data</w:t>
-            </w:r>
-            <w:r>
-              <w:rPr>
-                <w:rFonts w:ascii="Arial" w:hAnsi="Arial"/>
-                <w:sz w:val="22"/>
-                <w:szCs w:val="22"/>
-              </w:rPr>
-              <w:t>_hierarchy_meta_attr_name</w:t>
+              <w:t>_data_hierarchy_meta_attr_name</w:t>
             </w:r>
             <w:proofErr w:type="spellEnd"/>
           </w:p>
@@ -8168,6 +8226,8 @@
                 <w:szCs w:val="22"/>
               </w:rPr>
             </w:pPr>
+            <w:proofErr w:type="spellStart"/>
+            <w:proofErr w:type="gramStart"/>
             <w:r>
               <w:rPr>
                 <w:rFonts w:ascii="Arial" w:hAnsi="Arial"/>
@@ -8176,8 +8236,7 @@
               </w:rPr>
               <w:t>r</w:t>
             </w:r>
-            <w:bookmarkStart w:id="23" w:name="_GoBack"/>
-            <w:bookmarkEnd w:id="23"/>
+            <w:proofErr w:type="gramEnd"/>
             <w:r>
               <w:rPr>
                 <w:rFonts w:ascii="Arial" w:hAnsi="Arial"/>
@@ -8186,6 +8245,7 @@
               </w:rPr>
               <w:t>_user_main</w:t>
             </w:r>
+            <w:proofErr w:type="spellEnd"/>
           </w:p>
         </w:tc>
       </w:tr>
@@ -8225,7 +8285,7 @@
           <w:iCs/>
         </w:rPr>
       </w:pPr>
-      <w:bookmarkStart w:id="24" w:name="_Toc357080937"/>
+      <w:bookmarkStart w:id="24" w:name="_Toc357096266"/>
       <w:r>
         <w:lastRenderedPageBreak/>
         <w:t>Globus Integration</w:t>
@@ -8268,7 +8328,7 @@
           <w:iCs/>
         </w:rPr>
       </w:pPr>
-      <w:bookmarkStart w:id="25" w:name="_Toc357080938"/>
+      <w:bookmarkStart w:id="25" w:name="_Toc357096267"/>
       <w:r>
         <w:lastRenderedPageBreak/>
         <w:t>Cleversafe Integration</w:t>
@@ -8776,7 +8836,7 @@
         <w:sz w:val="18"/>
         <w:szCs w:val="18"/>
       </w:rPr>
-      <w:t>9</w:t>
+      <w:t>3</w:t>
     </w:r>
     <w:r>
       <w:rPr>

</xml_diff>